<commit_message>
Update to Final Project File
Draft of Abstract for our article.
</commit_message>
<xml_diff>
--- a/FinalProject/AAI-500 Final Team Project - Team 2.docx
+++ b/FinalProject/AAI-500 Final Team Project - Team 2.docx
@@ -178,7 +178,79 @@
         <w:rPr>
           <w:color w:val="000000"/>
         </w:rPr>
-        <w:t>Artificial Intelligence (AI) is one of the most transformative technological advancements in human history, offering the potential to automate tasks previously reserved only for the human mind. While AI's immediate applications are already impacting our daily lives, concerns persist about its potential to disrupt society—not necessarily in the dystopian ways portrayed in science fiction, but in more tangible effects on the workforce, akin to the displacement caused by the Industrial Revolution, where machines replaced human labor at a fraction of the cost. While this outcome is possible, this paper explores an alternative scenario: how companies can enhance profitability by implementing AI while retaining the workforce whose roles may be at least partially automated.</w:t>
+        <w:t xml:space="preserve">Since the Twentieth Century, Electric Power has been the source of advancement of Human Technology. It has been a basic need for the past 100 years. The Power Plants of today are significantly more efficient than ever, </w:t>
+      </w:r>
+      <w:r>
+        <w:rPr>
+          <w:color w:val="000000"/>
+        </w:rPr>
+        <w:t>like</w:t>
+      </w:r>
+      <w:r>
+        <w:rPr>
+          <w:color w:val="000000"/>
+        </w:rPr>
+        <w:t xml:space="preserve"> the Combined Cycle Power Plants </w:t>
+      </w:r>
+      <w:r>
+        <w:rPr>
+          <w:color w:val="000000"/>
+        </w:rPr>
+        <w:t>which</w:t>
+      </w:r>
+      <w:r>
+        <w:rPr>
+          <w:color w:val="000000"/>
+        </w:rPr>
+        <w:t xml:space="preserve"> take advantage of the heat exhaust </w:t>
+      </w:r>
+      <w:r>
+        <w:rPr>
+          <w:color w:val="000000"/>
+        </w:rPr>
+        <w:t>generated by their predecessor designs and reuse it to generate even more electricity. The level of efficiency is so high that we can now measure the effects of the environment on the productivity of the plant.</w:t>
+      </w:r>
+      <w:r>
+        <w:rPr>
+          <w:color w:val="000000"/>
+        </w:rPr>
+        <w:t xml:space="preserve"> </w:t>
+      </w:r>
+      <w:r>
+        <w:rPr>
+          <w:color w:val="000000"/>
+        </w:rPr>
+        <w:t>Measuring the variance in the output of an electric plant is essential not only for the workers of the facility, but to the investors, the end users, and to the Economy. T</w:t>
+      </w:r>
+      <w:r>
+        <w:rPr>
+          <w:color w:val="000000"/>
+        </w:rPr>
+        <w:t xml:space="preserve">his paper explores how </w:t>
+      </w:r>
+      <w:r>
+        <w:rPr>
+          <w:color w:val="000000"/>
+        </w:rPr>
+        <w:t>linear regression can be used to predict the output of a power plant based off of ambient temperature, atmospheric pressure, and other environment variables</w:t>
+      </w:r>
+      <w:r>
+        <w:rPr>
+          <w:color w:val="000000"/>
+        </w:rPr>
+        <w:t xml:space="preserve"> </w:t>
+      </w:r>
+      <w:r>
+        <w:rPr>
+          <w:color w:val="000000"/>
+        </w:rPr>
+        <w:t>automatically with a prediction model</w:t>
+      </w:r>
+      <w:r>
+        <w:rPr>
+          <w:color w:val="000000"/>
+        </w:rPr>
+        <w:t>.</w:t>
       </w:r>
     </w:p>
     <w:p>

</xml_diff>

<commit_message>
First Draft of Introduction
First Draft of introduction for our Final doc.
</commit_message>
<xml_diff>
--- a/FinalProject/AAI-500 Final Team Project - Team 2.docx
+++ b/FinalProject/AAI-500 Final Team Project - Team 2.docx
@@ -232,7 +232,19 @@
         <w:rPr>
           <w:color w:val="000000"/>
         </w:rPr>
-        <w:t>linear regression can be used to predict the output of a power plant based off of ambient temperature, atmospheric pressure, and other environment variables</w:t>
+        <w:t xml:space="preserve">linear regression can be used to predict the output of a power plant based </w:t>
+      </w:r>
+      <w:r>
+        <w:rPr>
+          <w:color w:val="000000"/>
+        </w:rPr>
+        <w:t>off</w:t>
+      </w:r>
+      <w:r>
+        <w:rPr>
+          <w:color w:val="000000"/>
+        </w:rPr>
+        <w:t xml:space="preserve"> ambient temperature, atmospheric pressure, and other environment variables</w:t>
       </w:r>
       <w:r>
         <w:rPr>
@@ -312,12 +324,46 @@
           <w:color w:val="000000"/>
         </w:rPr>
         <w:lastRenderedPageBreak/>
-        <w:t>Background.</w:t>
-      </w:r>
-    </w:p>
-    <w:p>
-      <w:r>
-        <w:t>Many successful movie franchises depict AI surpassing humans, leading to dystopian futures. While reality can outpace fiction, it doesn't have to follow the same path. AI is already integrated into our daily lives through virtual assistants like Siri and Alexa, generative tools like ChatGPT and DALL-E, self-driving cars, chatbots handling customer inquiries on your bank’s website, and many other not so visible applications. This rapid adoption has sparked concerns about job security, exemplified by the 2023 actors and writers strike, where industry professionals demanded safeguards against AI's potential job displacement. But does AI use in companies inevitably lead to job loss for profitability's sake? In this article, we'll explore a scenario where company X leverages AI to automate tasks, retain its workforce, boost profitability, and expand its client base.</w:t>
+        <w:t>Introduction</w:t>
+      </w:r>
+      <w:r>
+        <w:rPr>
+          <w:b/>
+          <w:color w:val="000000"/>
+        </w:rPr>
+        <w:t>.</w:t>
+      </w:r>
+    </w:p>
+    <w:p>
+      <w:r>
+        <w:t>In the Era of Information is quite hard to imagine our lives without computer, without 24/7 access to the Internet</w:t>
+      </w:r>
+      <w:r>
+        <w:t>,</w:t>
+      </w:r>
+      <w:r>
+        <w:t xml:space="preserve"> without a fridge and a microwave in our kitchens, or even without LED light bulbs that remove darkness from our nights</w:t>
+      </w:r>
+      <w:r>
+        <w:t>.</w:t>
+      </w:r>
+      <w:r>
+        <w:t xml:space="preserve"> None of the prior modern necessities can be resolved without a key element: electric power. Without it, there’s no modern technology, no research, no economy. Electric Power is critical on our daily lives. Just like Hollywood visual FX, when electricity works fine is almost invisible and easy to forget it’s there, but the moment there’s a power outage we surely notice. Predicting its output could be beneficial for multiple purposes</w:t>
+      </w:r>
+      <w:r>
+        <w:t>; think of</w:t>
+      </w:r>
+      <w:r>
+        <w:t xml:space="preserve"> Energy Demand Forecasting, Financial Planning, Carbon Emission Management</w:t>
+      </w:r>
+      <w:r>
+        <w:t>, Energy Trading, Integration with Renewable Energy, and many more that exceed our imagination</w:t>
+      </w:r>
+      <w:r>
+        <w:t>.</w:t>
+      </w:r>
+      <w:r>
+        <w:t xml:space="preserve"> This paper is about how a predictive model can work to accurately predict the output of a Combined Cycle Power Plant based off ambient temperature, atmospheric pressure, and other environmental variables that directly affect the productivity of a CCPP.</w:t>
       </w:r>
     </w:p>
     <w:p>
@@ -325,37 +371,51 @@
         <w:pStyle w:val="Heading2"/>
       </w:pPr>
       <w:r>
-        <w:t xml:space="preserve">Definition of AI </w:t>
-      </w:r>
-    </w:p>
-    <w:p>
-      <w:r>
-        <w:t xml:space="preserve">There are a few definitions for AI, as well as different categories of AI, such as Narrow Artificial Intelligence and General Artificial Intelligence. While Narrow AI is an algorithm or model designed to handle a specific task with a limited scope </w:t>
-      </w:r>
-      <w:r>
-        <w:rPr>
-          <w:color w:val="000000"/>
-        </w:rPr>
-        <w:t>(Kevin et al., 2019)</w:t>
-      </w:r>
-      <w:r>
-        <w:t xml:space="preserve">, General AI, also known as Artificial General Intelligence (AGI) is an AI system with cognitive capabilities capable of solving problems </w:t>
-      </w:r>
-      <w:r>
-        <w:rPr>
-          <w:color w:val="000000"/>
-        </w:rPr>
-        <w:t>(Ryan, 2020)</w:t>
-      </w:r>
-      <w:r>
-        <w:t xml:space="preserve">. In this article, I’ll be focusing on Narrow AI, for which I’ll use this definition: “A technology-enabled system for evaluating real-time service scenarios using data collected from digital and/or physical sources in order to provide personalized recommendations, alternatives, and solutions to customers’ enquiries or problems, even very complex ones .” </w:t>
-      </w:r>
-      <w:r>
-        <w:rPr>
-          <w:color w:val="000000"/>
-        </w:rPr>
-        <w:t>(Xu et al., 2020)</w:t>
-      </w:r>
+        <w:t>Definition of</w:t>
+      </w:r>
+      <w:r>
+        <w:t xml:space="preserve"> a Combined Cycle Power Plant</w:t>
+      </w:r>
+      <w:r>
+        <w:t xml:space="preserve"> </w:t>
+      </w:r>
+      <w:r>
+        <w:t>(CCPP).</w:t>
+      </w:r>
+      <w:r>
+        <w:t xml:space="preserve"> </w:t>
+      </w:r>
+    </w:p>
+    <w:p>
+      <w:r>
+        <w:t>Our work is based on the data and research performed by T</w:t>
+      </w:r>
+      <w:r>
+        <w:t>üfecki</w:t>
+      </w:r>
+      <w:r>
+        <w:t xml:space="preserve"> </w:t>
+      </w:r>
+      <w:sdt>
+        <w:sdtPr>
+          <w:rPr>
+            <w:color w:val="000000"/>
+          </w:rPr>
+          <w:tag w:val="MENDELEY_CITATION_v3_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"/>
+          <w:id w:val="-1479914308"/>
+          <w:placeholder>
+            <w:docPart w:val="DefaultPlaceholder_-1854013440"/>
+          </w:placeholder>
+        </w:sdtPr>
+        <w:sdtContent>
+          <w:r>
+            <w:rPr>
+              <w:color w:val="000000"/>
+            </w:rPr>
+            <w:t>(2014)</w:t>
+          </w:r>
+        </w:sdtContent>
+      </w:sdt>
       <w:r>
         <w:t>.</w:t>
       </w:r>
@@ -378,15 +438,12 @@
     </w:p>
     <w:p>
       <w:r>
-        <w:t xml:space="preserve">Let's define our case study: Company X. This company offers specialized services by generating insights for clients through data analytics, proprietary software, and a unique methodology developed over decades of research. Company X has not only survived economic crises but has also thrived in </w:t>
-      </w:r>
+        <w:t>Let's define our case study: Company X. This company offers specialized services by generating insights for clients through data analytics, proprietary software, and a unique methodology developed over decades of research. Company X has not only survived economic crises but has also thrived in difficult economic times, as their clients increasingly rely on its insights during those critical decision-making times. The driving force behind these insights? Company X's employees—whom we'll call Human Consultants—who use their expertise, problem-solving skills, and soft skills to understand client needs, build strong relationships, and identify hidden problems.</w:t>
+      </w:r>
+    </w:p>
+    <w:p>
       <w:r>
         <w:lastRenderedPageBreak/>
-        <w:t>difficult economic times, as their clients increasingly rely on its insights during those critical decision-making times. The driving force behind these insights? Company X's employees—whom we'll call Human Consultants—who use their expertise, problem-solving skills, and soft skills to understand client needs, build strong relationships, and identify hidden problems.</w:t>
-      </w:r>
-    </w:p>
-    <w:p>
-      <w:r>
         <w:t>Now, suppose Company X invests in an AI department to create an AI model, the "AI Consultant," capable of learning the proprietary methodology, accessing data, and generating insights comparable to those produced by Human Consultants. Initially, the AI Consultant requires major adjustments to meet expectations, so there’s little immediate concern. However, once it can produce insights with the same accuracy as Human Consultants, but in a significant fraction of the time—potentially for all U.S. markets and clients simultaneously—delivered to the clients automatically or on-demand, and for only a tiny fraction of the cost, wouldn’t Company X ask itself the question: will all Human Consultants still be necessary?</w:t>
       </w:r>
     </w:p>
@@ -418,13 +475,16 @@
         <w:pStyle w:val="Heading2"/>
       </w:pPr>
       <w:r>
+        <w:t>The Analysis.</w:t>
+      </w:r>
+    </w:p>
+    <w:p>
+      <w:r>
+        <w:t xml:space="preserve">Let’s put things in perspective. The AI Consultant excels in handling complex and tedious tasks, but Human Consultants have the upper hand in building trust and long-lasting client relationships. Now, consider this: if Human Consultants no longer needed to perform analyses, how could they use that </w:t>
+      </w:r>
+      <w:r>
         <w:lastRenderedPageBreak/>
-        <w:t>The Analysis.</w:t>
-      </w:r>
-    </w:p>
-    <w:p>
-      <w:r>
-        <w:t>Let’s put things in perspective. The AI Consultant excels in handling complex and tedious tasks, but Human Consultants have the upper hand in building trust and long-lasting client relationships. Now, consider this: if Human Consultants no longer needed to perform analyses, how could they use that extra time? Their strength lies in cultivating trust, so wouldn't it make sense to focus on expanding the company's client base? When it’s time to deliver analysis to these new clients, the AI Consultant could handle the technical work. The AI Consultant doesn’t need breaks, overtime, or rest—it can work through the night, allowing Human Consultants to maintain work-life balance while still meeting every client deadline, old and new clients alike.</w:t>
+        <w:t>extra time? Their strength lies in cultivating trust, so wouldn't it make sense to focus on expanding the company's client base? When it’s time to deliver analysis to these new clients, the AI Consultant could handle the technical work. The AI Consultant doesn’t need breaks, overtime, or rest—it can work through the night, allowing Human Consultants to maintain work-life balance while still meeting every client deadline, old and new clients alike.</w:t>
       </w:r>
     </w:p>
     <w:p>
@@ -493,48 +553,95 @@
         </w:rPr>
       </w:pPr>
     </w:p>
-    <w:p>
-      <w:pPr>
-        <w:ind w:hanging="480"/>
-        <w:rPr>
-          <w:color w:val="000000"/>
-        </w:rPr>
-      </w:pPr>
-      <w:r>
-        <w:rPr>
-          <w:color w:val="000000"/>
-        </w:rPr>
-        <w:t>Kevin, M., Mark, R., &amp; Bernd, S. (2019). Understanding Ethics and Human Rights in Smart Information Systems: A Multi Case Study Approach. The ORBIT Journal, 2(2), 1–34. https://doi.org/10.29297/ORBIT.V2I1.102</w:t>
-      </w:r>
-    </w:p>
-    <w:p>
-      <w:pPr>
-        <w:ind w:hanging="480"/>
-        <w:rPr>
-          <w:color w:val="000000"/>
-        </w:rPr>
-      </w:pPr>
-      <w:r>
-        <w:rPr>
-          <w:color w:val="000000"/>
-        </w:rPr>
-        <w:t>Ryan, M. (2020). In AI We Trust: Ethics, Artificial Intelligence, and Reliability. Science and Engineering Ethics, 26(5), 2749–2767. https://doi.org/10.1007/s11948-020-00228-y</w:t>
-      </w:r>
-    </w:p>
-    <w:p>
-      <w:pPr>
-        <w:ind w:hanging="480"/>
-        <w:rPr>
-          <w:color w:val="000000"/>
-        </w:rPr>
-      </w:pPr>
-      <w:r>
-        <w:rPr>
-          <w:color w:val="000000"/>
-        </w:rPr>
-        <w:t>Xu, Y., Shieh, C. H., van Esch, P., &amp; Ling, I. L. (2020). AI customer service: Task complexity, problem-solving ability, and usage intention. Australasian Marketing Journal, 28(4), 189–199. https://doi.org/10.1016/j.ausmj.2020.03.005</w:t>
-      </w:r>
-    </w:p>
+    <w:sdt>
+      <w:sdtPr>
+        <w:rPr>
+          <w:color w:val="000000"/>
+        </w:rPr>
+        <w:tag w:val="MENDELEY_BIBLIOGRAPHY"/>
+        <w:id w:val="-1803913618"/>
+        <w:placeholder>
+          <w:docPart w:val="DefaultPlaceholder_-1854013440"/>
+        </w:placeholder>
+      </w:sdtPr>
+      <w:sdtContent>
+        <w:p>
+          <w:pPr>
+            <w:autoSpaceDE w:val="0"/>
+            <w:autoSpaceDN w:val="0"/>
+            <w:ind w:hanging="480"/>
+            <w:divId w:val="1940941452"/>
+            <w:rPr>
+              <w:rFonts w:eastAsia="Times New Roman"/>
+              <w:color w:val="000000"/>
+              <w:sz w:val="24"/>
+              <w:szCs w:val="24"/>
+            </w:rPr>
+          </w:pPr>
+          <w:r>
+            <w:rPr>
+              <w:rFonts w:eastAsia="Times New Roman"/>
+              <w:color w:val="000000"/>
+            </w:rPr>
+            <w:t xml:space="preserve">Tüfekci, P. (2014). Prediction of full load electrical power output of a base load operated combined cycle power plant using machine learning methods. </w:t>
+          </w:r>
+          <w:r>
+            <w:rPr>
+              <w:rFonts w:eastAsia="Times New Roman"/>
+              <w:i/>
+              <w:iCs/>
+              <w:color w:val="000000"/>
+            </w:rPr>
+            <w:t>International Journal of Electrical Power &amp; Energy Systems</w:t>
+          </w:r>
+          <w:r>
+            <w:rPr>
+              <w:rFonts w:eastAsia="Times New Roman"/>
+              <w:color w:val="000000"/>
+            </w:rPr>
+            <w:t xml:space="preserve">, </w:t>
+          </w:r>
+          <w:r>
+            <w:rPr>
+              <w:rFonts w:eastAsia="Times New Roman"/>
+              <w:i/>
+              <w:iCs/>
+              <w:color w:val="000000"/>
+            </w:rPr>
+            <w:t>60</w:t>
+          </w:r>
+          <w:r>
+            <w:rPr>
+              <w:rFonts w:eastAsia="Times New Roman"/>
+              <w:color w:val="000000"/>
+            </w:rPr>
+            <w:t>, 126–140. https://doi.org/10.1016/J.IJEPES.2014.02.027</w:t>
+          </w:r>
+        </w:p>
+        <w:p>
+          <w:pPr>
+            <w:pBdr>
+              <w:top w:val="nil"/>
+              <w:left w:val="nil"/>
+              <w:bottom w:val="nil"/>
+              <w:right w:val="nil"/>
+              <w:between w:val="nil"/>
+            </w:pBdr>
+            <w:ind w:left="720" w:hanging="720"/>
+            <w:rPr>
+              <w:color w:val="000000"/>
+            </w:rPr>
+          </w:pPr>
+          <w:r>
+            <w:rPr>
+              <w:rFonts w:eastAsia="Times New Roman"/>
+              <w:color w:val="000000"/>
+            </w:rPr>
+            <w:t> </w:t>
+          </w:r>
+        </w:p>
+      </w:sdtContent>
+    </w:sdt>
     <w:p>
       <w:pPr>
         <w:pBdr>
@@ -2107,6 +2214,573 @@
 </w:styles>
 </file>
 
+<file path=word/glossary/document.xml><?xml version="1.0" encoding="utf-8"?>
+<w:glossaryDocument xmlns:wpc="http://schemas.microsoft.com/office/word/2010/wordprocessingCanvas" xmlns:cx="http://schemas.microsoft.com/office/drawing/2014/chartex" xmlns:cx1="http://schemas.microsoft.com/office/drawing/2015/9/8/chartex" xmlns:cx2="http://schemas.microsoft.com/office/drawing/2015/10/21/chartex" xmlns:cx3="http://schemas.microsoft.com/office/drawing/2016/5/9/chartex" xmlns:cx4="http://schemas.microsoft.com/office/drawing/2016/5/10/chartex" xmlns:cx5="http://schemas.microsoft.com/office/drawing/2016/5/11/chartex" xmlns:cx6="http://schemas.microsoft.com/office/drawing/2016/5/12/chartex" xmlns:cx7="http://schemas.microsoft.com/office/drawing/2016/5/13/chartex" xmlns:cx8="http://schemas.microsoft.com/office/drawing/2016/5/14/chartex" xmlns:mc="http://schemas.openxmlformats.org/markup-compatibility/2006" xmlns:aink="http://schemas.microsoft.com/office/drawing/2016/ink" xmlns:am3d="http://schemas.microsoft.com/office/drawing/2017/model3d" xmlns:o="urn:schemas-microsoft-com:office:office" xmlns:oel="http://schemas.microsoft.com/office/2019/extlst" xmlns:r="http://schemas.openxmlformats.org/officeDocument/2006/relationships" xmlns:m="http://schemas.openxmlformats.org/officeDocument/2006/math" xmlns:v="urn:schemas-microsoft-com:vml" xmlns:wp14="http://schemas.microsoft.com/office/word/2010/wordprocessingDrawing" xmlns:wp="http://schemas.openxmlformats.org/drawingml/2006/wordprocessingDrawing" xmlns:w10="urn:schemas-microsoft-com:office:word" xmlns:w="http://schemas.openxmlformats.org/wordprocessingml/2006/main" xmlns:w14="http://schemas.microsoft.com/office/word/2010/wordml" xmlns:w15="http://schemas.microsoft.com/office/word/2012/wordml" xmlns:w16cex="http://schemas.microsoft.com/office/word/2018/wordml/cex" xmlns:w16cid="http://schemas.microsoft.com/office/word/2016/wordml/cid" xmlns:w16="http://schemas.microsoft.com/office/word/2018/wordml" xmlns:w16du="http://schemas.microsoft.com/office/word/2023/wordml/word16du" xmlns:w16sdtdh="http://schemas.microsoft.com/office/word/2020/wordml/sdtdatahash" xmlns:w16se="http://schemas.microsoft.com/office/word/2015/wordml/symex" xmlns:wpg="http://schemas.microsoft.com/office/word/2010/wordprocessingGroup" xmlns:wpi="http://schemas.microsoft.com/office/word/2010/wordprocessingInk" xmlns:wne="http://schemas.microsoft.com/office/word/2006/wordml" xmlns:wps="http://schemas.microsoft.com/office/word/2010/wordprocessingShape" mc:Ignorable="w14 w15 w16se w16cid w16 w16cex w16sdtdh w16du wp14">
+  <w:docParts>
+    <w:docPart>
+      <w:docPartPr>
+        <w:name w:val="DefaultPlaceholder_-1854013440"/>
+        <w:category>
+          <w:name w:val="General"/>
+          <w:gallery w:val="placeholder"/>
+        </w:category>
+        <w:types>
+          <w:type w:val="bbPlcHdr"/>
+        </w:types>
+        <w:behaviors>
+          <w:behavior w:val="content"/>
+        </w:behaviors>
+        <w:guid w:val="{65FB83DE-D595-4A2A-92F8-0D2AAA96BB14}"/>
+      </w:docPartPr>
+      <w:docPartBody>
+        <w:p>
+          <w:r>
+            <w:rPr>
+              <w:rStyle w:val="PlaceholderText"/>
+            </w:rPr>
+            <w:t>Click or tap here to enter text.</w:t>
+          </w:r>
+        </w:p>
+      </w:docPartBody>
+    </w:docPart>
+  </w:docParts>
+</w:glossaryDocument>
+</file>
+
+<file path=word/glossary/fontTable.xml><?xml version="1.0" encoding="utf-8"?>
+<w:fonts xmlns:mc="http://schemas.openxmlformats.org/markup-compatibility/2006" xmlns:r="http://schemas.openxmlformats.org/officeDocument/2006/relationships" xmlns:w="http://schemas.openxmlformats.org/wordprocessingml/2006/main" xmlns:w14="http://schemas.microsoft.com/office/word/2010/wordml" xmlns:w15="http://schemas.microsoft.com/office/word/2012/wordml" xmlns:w16cex="http://schemas.microsoft.com/office/word/2018/wordml/cex" xmlns:w16cid="http://schemas.microsoft.com/office/word/2016/wordml/cid" xmlns:w16="http://schemas.microsoft.com/office/word/2018/wordml" xmlns:w16du="http://schemas.microsoft.com/office/word/2023/wordml/word16du" xmlns:w16sdtdh="http://schemas.microsoft.com/office/word/2020/wordml/sdtdatahash" xmlns:w16se="http://schemas.microsoft.com/office/word/2015/wordml/symex" mc:Ignorable="w14 w15 w16se w16cid w16 w16cex w16sdtdh w16du">
+  <w:font w:name="Calibri">
+    <w:panose1 w:val="020F0502020204030204"/>
+    <w:charset w:val="00"/>
+    <w:family w:val="swiss"/>
+    <w:pitch w:val="variable"/>
+    <w:sig w:usb0="E4002EFF" w:usb1="C000247B" w:usb2="00000009" w:usb3="00000000" w:csb0="000001FF" w:csb1="00000000"/>
+  </w:font>
+  <w:font w:name="Calibri Light">
+    <w:panose1 w:val="020F0302020204030204"/>
+    <w:charset w:val="00"/>
+    <w:family w:val="swiss"/>
+    <w:pitch w:val="variable"/>
+    <w:sig w:usb0="E4002EFF" w:usb1="C000247B" w:usb2="00000009" w:usb3="00000000" w:csb0="000001FF" w:csb1="00000000"/>
+  </w:font>
+  <w:font w:name="Times New Roman">
+    <w:panose1 w:val="02020603050405020304"/>
+    <w:charset w:val="00"/>
+    <w:family w:val="roman"/>
+    <w:pitch w:val="variable"/>
+    <w:sig w:usb0="E0002EFF" w:usb1="C000785B" w:usb2="00000009" w:usb3="00000000" w:csb0="000001FF" w:csb1="00000000"/>
+  </w:font>
+  <w:font w:name="Segoe UI">
+    <w:panose1 w:val="020B0502040204020203"/>
+    <w:charset w:val="00"/>
+    <w:family w:val="swiss"/>
+    <w:pitch w:val="variable"/>
+    <w:sig w:usb0="E4002EFF" w:usb1="C000E47F" w:usb2="00000009" w:usb3="00000000" w:csb0="000001FF" w:csb1="00000000"/>
+  </w:font>
+  <w:font w:name="Aptos">
+    <w:charset w:val="00"/>
+    <w:family w:val="swiss"/>
+    <w:pitch w:val="variable"/>
+    <w:sig w:usb0="20000287" w:usb1="00000003" w:usb2="00000000" w:usb3="00000000" w:csb0="0000019F" w:csb1="00000000"/>
+  </w:font>
+  <w:font w:name="Aptos Display">
+    <w:charset w:val="00"/>
+    <w:family w:val="swiss"/>
+    <w:pitch w:val="variable"/>
+    <w:sig w:usb0="20000287" w:usb1="00000003" w:usb2="00000000" w:usb3="00000000" w:csb0="0000019F" w:csb1="00000000"/>
+  </w:font>
+</w:fonts>
+</file>
+
+<file path=word/glossary/settings.xml><?xml version="1.0" encoding="utf-8"?>
+<w:settings xmlns:mc="http://schemas.openxmlformats.org/markup-compatibility/2006" xmlns:o="urn:schemas-microsoft-com:office:office" xmlns:r="http://schemas.openxmlformats.org/officeDocument/2006/relationships" xmlns:m="http://schemas.openxmlformats.org/officeDocument/2006/math" xmlns:v="urn:schemas-microsoft-com:vml" xmlns:w10="urn:schemas-microsoft-com:office:word" xmlns:w="http://schemas.openxmlformats.org/wordprocessingml/2006/main" xmlns:w14="http://schemas.microsoft.com/office/word/2010/wordml" xmlns:w15="http://schemas.microsoft.com/office/word/2012/wordml" xmlns:w16cex="http://schemas.microsoft.com/office/word/2018/wordml/cex" xmlns:w16cid="http://schemas.microsoft.com/office/word/2016/wordml/cid" xmlns:w16="http://schemas.microsoft.com/office/word/2018/wordml" xmlns:w16du="http://schemas.microsoft.com/office/word/2023/wordml/word16du" xmlns:w16sdtdh="http://schemas.microsoft.com/office/word/2020/wordml/sdtdatahash" xmlns:w16se="http://schemas.microsoft.com/office/word/2015/wordml/symex" xmlns:sl="http://schemas.openxmlformats.org/schemaLibrary/2006/main" mc:Ignorable="w14 w15 w16se w16cid w16 w16cex w16sdtdh w16du">
+  <w:view w:val="normal"/>
+  <w:defaultTabStop w:val="720"/>
+  <w:characterSpacingControl w:val="doNotCompress"/>
+  <w:compat>
+    <w:useFELayout/>
+    <w:compatSetting w:name="compatibilityMode" w:uri="http://schemas.microsoft.com/office/word" w:val="15"/>
+    <w:compatSetting w:name="overrideTableStyleFontSizeAndJustification" w:uri="http://schemas.microsoft.com/office/word" w:val="1"/>
+    <w:compatSetting w:name="enableOpenTypeFeatures" w:uri="http://schemas.microsoft.com/office/word" w:val="1"/>
+    <w:compatSetting w:name="doNotFlipMirrorIndents" w:uri="http://schemas.microsoft.com/office/word" w:val="1"/>
+    <w:compatSetting w:name="differentiateMultirowTableHeaders" w:uri="http://schemas.microsoft.com/office/word" w:val="1"/>
+    <w:compatSetting w:name="useWord2013TrackBottomHyphenation" w:uri="http://schemas.microsoft.com/office/word" w:val="0"/>
+  </w:compat>
+  <w:rsids>
+    <w:rsidRoot w:val="006114B6"/>
+    <w:rsid w:val="006114B6"/>
+    <w:rsid w:val="00993D44"/>
+    <w:rsid w:val="00FA60A9"/>
+  </w:rsids>
+  <m:mathPr>
+    <m:mathFont m:val="Cambria Math"/>
+    <m:brkBin m:val="before"/>
+    <m:brkBinSub m:val="--"/>
+    <m:smallFrac m:val="0"/>
+    <m:dispDef/>
+    <m:lMargin m:val="0"/>
+    <m:rMargin m:val="0"/>
+    <m:defJc m:val="centerGroup"/>
+    <m:wrapIndent m:val="1440"/>
+    <m:intLim m:val="subSup"/>
+    <m:naryLim m:val="undOvr"/>
+  </m:mathPr>
+  <w:themeFontLang w:val="en-US"/>
+  <w:clrSchemeMapping w:bg1="light1" w:t1="dark1" w:bg2="light2" w:t2="dark2" w:accent1="accent1" w:accent2="accent2" w:accent3="accent3" w:accent4="accent4" w:accent5="accent5" w:accent6="accent6" w:hyperlink="hyperlink" w:followedHyperlink="followedHyperlink"/>
+  <w:decimalSymbol w:val="."/>
+  <w:listSeparator w:val=","/>
+  <w15:chartTrackingRefBased/>
+</w:settings>
+</file>
+
+<file path=word/glossary/styles.xml><?xml version="1.0" encoding="utf-8"?>
+<w:styles xmlns:mc="http://schemas.openxmlformats.org/markup-compatibility/2006" xmlns:r="http://schemas.openxmlformats.org/officeDocument/2006/relationships" xmlns:w="http://schemas.openxmlformats.org/wordprocessingml/2006/main" xmlns:w14="http://schemas.microsoft.com/office/word/2010/wordml" xmlns:w15="http://schemas.microsoft.com/office/word/2012/wordml" xmlns:w16cex="http://schemas.microsoft.com/office/word/2018/wordml/cex" xmlns:w16cid="http://schemas.microsoft.com/office/word/2016/wordml/cid" xmlns:w16="http://schemas.microsoft.com/office/word/2018/wordml" xmlns:w16du="http://schemas.microsoft.com/office/word/2023/wordml/word16du" xmlns:w16sdtdh="http://schemas.microsoft.com/office/word/2020/wordml/sdtdatahash" xmlns:w16se="http://schemas.microsoft.com/office/word/2015/wordml/symex" mc:Ignorable="w14 w15 w16se w16cid w16 w16cex w16sdtdh w16du">
+  <w:docDefaults>
+    <w:rPrDefault>
+      <w:rPr>
+        <w:rFonts w:asciiTheme="minorHAnsi" w:eastAsiaTheme="minorEastAsia" w:hAnsiTheme="minorHAnsi" w:cstheme="minorBidi"/>
+        <w:kern w:val="2"/>
+        <w:sz w:val="24"/>
+        <w:szCs w:val="24"/>
+        <w:lang w:val="en-US" w:eastAsia="en-US" w:bidi="ar-SA"/>
+        <w14:ligatures w14:val="standardContextual"/>
+      </w:rPr>
+    </w:rPrDefault>
+    <w:pPrDefault>
+      <w:pPr>
+        <w:spacing w:after="160" w:line="278" w:lineRule="auto"/>
+      </w:pPr>
+    </w:pPrDefault>
+  </w:docDefaults>
+  <w:latentStyles w:defLockedState="0" w:defUIPriority="99" w:defSemiHidden="0" w:defUnhideWhenUsed="0" w:defQFormat="0" w:count="376">
+    <w:lsdException w:name="Normal" w:uiPriority="0" w:qFormat="1"/>
+    <w:lsdException w:name="heading 1" w:uiPriority="9" w:qFormat="1"/>
+    <w:lsdException w:name="heading 2" w:semiHidden="1" w:uiPriority="9" w:unhideWhenUsed="1" w:qFormat="1"/>
+    <w:lsdException w:name="heading 3" w:semiHidden="1" w:uiPriority="9" w:unhideWhenUsed="1" w:qFormat="1"/>
+    <w:lsdException w:name="heading 4" w:semiHidden="1" w:uiPriority="9" w:unhideWhenUsed="1" w:qFormat="1"/>
+    <w:lsdException w:name="heading 5" w:semiHidden="1" w:uiPriority="9" w:unhideWhenUsed="1" w:qFormat="1"/>
+    <w:lsdException w:name="heading 6" w:semiHidden="1" w:uiPriority="9" w:unhideWhenUsed="1" w:qFormat="1"/>
+    <w:lsdException w:name="heading 7" w:semiHidden="1" w:uiPriority="9" w:unhideWhenUsed="1" w:qFormat="1"/>
+    <w:lsdException w:name="heading 8" w:semiHidden="1" w:uiPriority="9" w:unhideWhenUsed="1" w:qFormat="1"/>
+    <w:lsdException w:name="heading 9" w:semiHidden="1" w:uiPriority="9" w:unhideWhenUsed="1" w:qFormat="1"/>
+    <w:lsdException w:name="index 1" w:semiHidden="1" w:unhideWhenUsed="1"/>
+    <w:lsdException w:name="index 2" w:semiHidden="1" w:unhideWhenUsed="1"/>
+    <w:lsdException w:name="index 3" w:semiHidden="1" w:unhideWhenUsed="1"/>
+    <w:lsdException w:name="index 4" w:semiHidden="1" w:unhideWhenUsed="1"/>
+    <w:lsdException w:name="index 5" w:semiHidden="1" w:unhideWhenUsed="1"/>
+    <w:lsdException w:name="index 6" w:semiHidden="1" w:unhideWhenUsed="1"/>
+    <w:lsdException w:name="index 7" w:semiHidden="1" w:unhideWhenUsed="1"/>
+    <w:lsdException w:name="index 8" w:semiHidden="1" w:unhideWhenUsed="1"/>
+    <w:lsdException w:name="index 9" w:semiHidden="1" w:unhideWhenUsed="1"/>
+    <w:lsdException w:name="toc 1" w:semiHidden="1" w:uiPriority="39" w:unhideWhenUsed="1"/>
+    <w:lsdException w:name="toc 2" w:semiHidden="1" w:uiPriority="39" w:unhideWhenUsed="1"/>
+    <w:lsdException w:name="toc 3" w:semiHidden="1" w:uiPriority="39" w:unhideWhenUsed="1"/>
+    <w:lsdException w:name="toc 4" w:semiHidden="1" w:uiPriority="39" w:unhideWhenUsed="1"/>
+    <w:lsdException w:name="toc 5" w:semiHidden="1" w:uiPriority="39" w:unhideWhenUsed="1"/>
+    <w:lsdException w:name="toc 6" w:semiHidden="1" w:uiPriority="39" w:unhideWhenUsed="1"/>
+    <w:lsdException w:name="toc 7" w:semiHidden="1" w:uiPriority="39" w:unhideWhenUsed="1"/>
+    <w:lsdException w:name="toc 8" w:semiHidden="1" w:uiPriority="39" w:unhideWhenUsed="1"/>
+    <w:lsdException w:name="toc 9" w:semiHidden="1" w:uiPriority="39" w:unhideWhenUsed="1"/>
+    <w:lsdException w:name="Normal Indent" w:semiHidden="1" w:unhideWhenUsed="1"/>
+    <w:lsdException w:name="footnote text" w:semiHidden="1" w:unhideWhenUsed="1"/>
+    <w:lsdException w:name="annotation text" w:semiHidden="1" w:unhideWhenUsed="1"/>
+    <w:lsdException w:name="header" w:semiHidden="1" w:unhideWhenUsed="1"/>
+    <w:lsdException w:name="footer" w:semiHidden="1" w:unhideWhenUsed="1"/>
+    <w:lsdException w:name="index heading" w:semiHidden="1" w:unhideWhenUsed="1"/>
+    <w:lsdException w:name="caption" w:semiHidden="1" w:uiPriority="35" w:unhideWhenUsed="1" w:qFormat="1"/>
+    <w:lsdException w:name="table of figures" w:semiHidden="1" w:unhideWhenUsed="1"/>
+    <w:lsdException w:name="envelope address" w:semiHidden="1" w:unhideWhenUsed="1"/>
+    <w:lsdException w:name="envelope return" w:semiHidden="1" w:unhideWhenUsed="1"/>
+    <w:lsdException w:name="footnote reference" w:semiHidden="1" w:unhideWhenUsed="1"/>
+    <w:lsdException w:name="annotation reference" w:semiHidden="1" w:unhideWhenUsed="1"/>
+    <w:lsdException w:name="line number" w:semiHidden="1" w:unhideWhenUsed="1"/>
+    <w:lsdException w:name="page number" w:semiHidden="1" w:unhideWhenUsed="1"/>
+    <w:lsdException w:name="endnote reference" w:semiHidden="1" w:unhideWhenUsed="1"/>
+    <w:lsdException w:name="endnote text" w:semiHidden="1" w:unhideWhenUsed="1"/>
+    <w:lsdException w:name="table of authorities" w:semiHidden="1" w:unhideWhenUsed="1"/>
+    <w:lsdException w:name="macro" w:semiHidden="1" w:unhideWhenUsed="1"/>
+    <w:lsdException w:name="toa heading" w:semiHidden="1" w:unhideWhenUsed="1"/>
+    <w:lsdException w:name="List" w:semiHidden="1" w:unhideWhenUsed="1"/>
+    <w:lsdException w:name="List Bullet" w:semiHidden="1" w:unhideWhenUsed="1"/>
+    <w:lsdException w:name="List Number" w:semiHidden="1" w:unhideWhenUsed="1"/>
+    <w:lsdException w:name="List 2" w:semiHidden="1" w:unhideWhenUsed="1"/>
+    <w:lsdException w:name="List 3" w:semiHidden="1" w:unhideWhenUsed="1"/>
+    <w:lsdException w:name="List 4" w:semiHidden="1" w:unhideWhenUsed="1"/>
+    <w:lsdException w:name="List 5" w:semiHidden="1" w:unhideWhenUsed="1"/>
+    <w:lsdException w:name="List Bullet 2" w:semiHidden="1" w:unhideWhenUsed="1"/>
+    <w:lsdException w:name="List Bullet 3" w:semiHidden="1" w:unhideWhenUsed="1"/>
+    <w:lsdException w:name="List Bullet 4" w:semiHidden="1" w:unhideWhenUsed="1"/>
+    <w:lsdException w:name="List Bullet 5" w:semiHidden="1" w:unhideWhenUsed="1"/>
+    <w:lsdException w:name="List Number 2" w:semiHidden="1" w:unhideWhenUsed="1"/>
+    <w:lsdException w:name="List Number 3" w:semiHidden="1" w:unhideWhenUsed="1"/>
+    <w:lsdException w:name="List Number 4" w:semiHidden="1" w:unhideWhenUsed="1"/>
+    <w:lsdException w:name="List Number 5" w:semiHidden="1" w:unhideWhenUsed="1"/>
+    <w:lsdException w:name="Title" w:uiPriority="10" w:qFormat="1"/>
+    <w:lsdException w:name="Closing" w:semiHidden="1" w:unhideWhenUsed="1"/>
+    <w:lsdException w:name="Signature" w:semiHidden="1" w:unhideWhenUsed="1"/>
+    <w:lsdException w:name="Default Paragraph Font" w:semiHidden="1" w:uiPriority="1" w:unhideWhenUsed="1"/>
+    <w:lsdException w:name="Body Text" w:semiHidden="1" w:unhideWhenUsed="1"/>
+    <w:lsdException w:name="Body Text Indent" w:semiHidden="1" w:unhideWhenUsed="1"/>
+    <w:lsdException w:name="List Continue" w:semiHidden="1" w:unhideWhenUsed="1"/>
+    <w:lsdException w:name="List Continue 2" w:semiHidden="1" w:unhideWhenUsed="1"/>
+    <w:lsdException w:name="List Continue 3" w:semiHidden="1" w:unhideWhenUsed="1"/>
+    <w:lsdException w:name="List Continue 4" w:semiHidden="1" w:unhideWhenUsed="1"/>
+    <w:lsdException w:name="List Continue 5" w:semiHidden="1" w:unhideWhenUsed="1"/>
+    <w:lsdException w:name="Message Header" w:semiHidden="1" w:unhideWhenUsed="1"/>
+    <w:lsdException w:name="Subtitle" w:uiPriority="11" w:qFormat="1"/>
+    <w:lsdException w:name="Salutation" w:semiHidden="1" w:unhideWhenUsed="1"/>
+    <w:lsdException w:name="Date" w:semiHidden="1" w:unhideWhenUsed="1"/>
+    <w:lsdException w:name="Body Text First Indent" w:semiHidden="1" w:unhideWhenUsed="1"/>
+    <w:lsdException w:name="Body Text First Indent 2" w:semiHidden="1" w:unhideWhenUsed="1"/>
+    <w:lsdException w:name="Note Heading" w:semiHidden="1" w:unhideWhenUsed="1"/>
+    <w:lsdException w:name="Body Text 2" w:semiHidden="1" w:unhideWhenUsed="1"/>
+    <w:lsdException w:name="Body Text 3" w:semiHidden="1" w:unhideWhenUsed="1"/>
+    <w:lsdException w:name="Body Text Indent 2" w:semiHidden="1" w:unhideWhenUsed="1"/>
+    <w:lsdException w:name="Body Text Indent 3" w:semiHidden="1" w:unhideWhenUsed="1"/>
+    <w:lsdException w:name="Block Text" w:semiHidden="1" w:unhideWhenUsed="1"/>
+    <w:lsdException w:name="Hyperlink" w:semiHidden="1" w:unhideWhenUsed="1"/>
+    <w:lsdException w:name="FollowedHyperlink" w:semiHidden="1" w:unhideWhenUsed="1"/>
+    <w:lsdException w:name="Strong" w:uiPriority="22" w:qFormat="1"/>
+    <w:lsdException w:name="Emphasis" w:uiPriority="20" w:qFormat="1"/>
+    <w:lsdException w:name="Document Map" w:semiHidden="1" w:unhideWhenUsed="1"/>
+    <w:lsdException w:name="Plain Text" w:semiHidden="1" w:unhideWhenUsed="1"/>
+    <w:lsdException w:name="E-mail Signature" w:semiHidden="1" w:unhideWhenUsed="1"/>
+    <w:lsdException w:name="HTML Top of Form" w:semiHidden="1" w:unhideWhenUsed="1"/>
+    <w:lsdException w:name="HTML Bottom of Form" w:semiHidden="1" w:unhideWhenUsed="1"/>
+    <w:lsdException w:name="Normal (Web)" w:semiHidden="1" w:unhideWhenUsed="1"/>
+    <w:lsdException w:name="HTML Acronym" w:semiHidden="1" w:unhideWhenUsed="1"/>
+    <w:lsdException w:name="HTML Address" w:semiHidden="1" w:unhideWhenUsed="1"/>
+    <w:lsdException w:name="HTML Cite" w:semiHidden="1" w:unhideWhenUsed="1"/>
+    <w:lsdException w:name="HTML Code" w:semiHidden="1" w:unhideWhenUsed="1"/>
+    <w:lsdException w:name="HTML Definition" w:semiHidden="1" w:unhideWhenUsed="1"/>
+    <w:lsdException w:name="HTML Keyboard" w:semiHidden="1" w:unhideWhenUsed="1"/>
+    <w:lsdException w:name="HTML Preformatted" w:semiHidden="1" w:unhideWhenUsed="1"/>
+    <w:lsdException w:name="HTML Sample" w:semiHidden="1" w:unhideWhenUsed="1"/>
+    <w:lsdException w:name="HTML Typewriter" w:semiHidden="1" w:unhideWhenUsed="1"/>
+    <w:lsdException w:name="HTML Variable" w:semiHidden="1" w:unhideWhenUsed="1"/>
+    <w:lsdException w:name="Normal Table" w:semiHidden="1" w:unhideWhenUsed="1"/>
+    <w:lsdException w:name="annotation subject" w:semiHidden="1" w:unhideWhenUsed="1"/>
+    <w:lsdException w:name="No List" w:semiHidden="1" w:unhideWhenUsed="1"/>
+    <w:lsdException w:name="Outline List 1" w:semiHidden="1" w:unhideWhenUsed="1"/>
+    <w:lsdException w:name="Outline List 2" w:semiHidden="1" w:unhideWhenUsed="1"/>
+    <w:lsdException w:name="Outline List 3" w:semiHidden="1" w:unhideWhenUsed="1"/>
+    <w:lsdException w:name="Table Simple 1" w:semiHidden="1" w:unhideWhenUsed="1"/>
+    <w:lsdException w:name="Table Simple 2" w:semiHidden="1" w:unhideWhenUsed="1"/>
+    <w:lsdException w:name="Table Simple 3" w:semiHidden="1" w:unhideWhenUsed="1"/>
+    <w:lsdException w:name="Table Classic 1" w:semiHidden="1" w:unhideWhenUsed="1"/>
+    <w:lsdException w:name="Table Classic 2" w:semiHidden="1" w:unhideWhenUsed="1"/>
+    <w:lsdException w:name="Table Classic 3" w:semiHidden="1" w:unhideWhenUsed="1"/>
+    <w:lsdException w:name="Table Classic 4" w:semiHidden="1" w:unhideWhenUsed="1"/>
+    <w:lsdException w:name="Table Colorful 1" w:semiHidden="1" w:unhideWhenUsed="1"/>
+    <w:lsdException w:name="Table Colorful 2" w:semiHidden="1" w:unhideWhenUsed="1"/>
+    <w:lsdException w:name="Table Colorful 3" w:semiHidden="1" w:unhideWhenUsed="1"/>
+    <w:lsdException w:name="Table Columns 1" w:semiHidden="1" w:unhideWhenUsed="1"/>
+    <w:lsdException w:name="Table Columns 2" w:semiHidden="1" w:unhideWhenUsed="1"/>
+    <w:lsdException w:name="Table Columns 3" w:semiHidden="1" w:unhideWhenUsed="1"/>
+    <w:lsdException w:name="Table Columns 4" w:semiHidden="1" w:unhideWhenUsed="1"/>
+    <w:lsdException w:name="Table Columns 5" w:semiHidden="1" w:unhideWhenUsed="1"/>
+    <w:lsdException w:name="Table Grid 1" w:semiHidden="1" w:unhideWhenUsed="1"/>
+    <w:lsdException w:name="Table Grid 2" w:semiHidden="1" w:unhideWhenUsed="1"/>
+    <w:lsdException w:name="Table Grid 3" w:semiHidden="1" w:unhideWhenUsed="1"/>
+    <w:lsdException w:name="Table Grid 4" w:semiHidden="1" w:unhideWhenUsed="1"/>
+    <w:lsdException w:name="Table Grid 5" w:semiHidden="1" w:unhideWhenUsed="1"/>
+    <w:lsdException w:name="Table Grid 6" w:semiHidden="1" w:unhideWhenUsed="1"/>
+    <w:lsdException w:name="Table Grid 7" w:semiHidden="1" w:unhideWhenUsed="1"/>
+    <w:lsdException w:name="Table Grid 8" w:semiHidden="1" w:unhideWhenUsed="1"/>
+    <w:lsdException w:name="Table List 1" w:semiHidden="1" w:unhideWhenUsed="1"/>
+    <w:lsdException w:name="Table List 2" w:semiHidden="1" w:unhideWhenUsed="1"/>
+    <w:lsdException w:name="Table List 3" w:semiHidden="1" w:unhideWhenUsed="1"/>
+    <w:lsdException w:name="Table List 4" w:semiHidden="1" w:unhideWhenUsed="1"/>
+    <w:lsdException w:name="Table List 5" w:semiHidden="1" w:unhideWhenUsed="1"/>
+    <w:lsdException w:name="Table List 6" w:semiHidden="1" w:unhideWhenUsed="1"/>
+    <w:lsdException w:name="Table List 7" w:semiHidden="1" w:unhideWhenUsed="1"/>
+    <w:lsdException w:name="Table List 8" w:semiHidden="1" w:unhideWhenUsed="1"/>
+    <w:lsdException w:name="Table 3D effects 1" w:semiHidden="1" w:unhideWhenUsed="1"/>
+    <w:lsdException w:name="Table 3D effects 2" w:semiHidden="1" w:unhideWhenUsed="1"/>
+    <w:lsdException w:name="Table 3D effects 3" w:semiHidden="1" w:unhideWhenUsed="1"/>
+    <w:lsdException w:name="Table Contemporary" w:semiHidden="1" w:unhideWhenUsed="1"/>
+    <w:lsdException w:name="Table Elegant" w:semiHidden="1" w:unhideWhenUsed="1"/>
+    <w:lsdException w:name="Table Professional" w:semiHidden="1" w:unhideWhenUsed="1"/>
+    <w:lsdException w:name="Table Subtle 1" w:semiHidden="1" w:unhideWhenUsed="1"/>
+    <w:lsdException w:name="Table Subtle 2" w:semiHidden="1" w:unhideWhenUsed="1"/>
+    <w:lsdException w:name="Table Web 1" w:semiHidden="1" w:unhideWhenUsed="1"/>
+    <w:lsdException w:name="Table Web 2" w:semiHidden="1" w:unhideWhenUsed="1"/>
+    <w:lsdException w:name="Table Web 3" w:semiHidden="1" w:unhideWhenUsed="1"/>
+    <w:lsdException w:name="Balloon Text" w:semiHidden="1" w:unhideWhenUsed="1"/>
+    <w:lsdException w:name="Table Grid" w:uiPriority="39"/>
+    <w:lsdException w:name="Table Theme" w:semiHidden="1" w:unhideWhenUsed="1"/>
+    <w:lsdException w:name="Placeholder Text" w:semiHidden="1"/>
+    <w:lsdException w:name="No Spacing" w:uiPriority="1" w:qFormat="1"/>
+    <w:lsdException w:name="Light Shading" w:uiPriority="60"/>
+    <w:lsdException w:name="Light List" w:uiPriority="61"/>
+    <w:lsdException w:name="Light Grid" w:uiPriority="62"/>
+    <w:lsdException w:name="Medium Shading 1" w:uiPriority="63"/>
+    <w:lsdException w:name="Medium Shading 2" w:uiPriority="64"/>
+    <w:lsdException w:name="Medium List 1" w:uiPriority="65"/>
+    <w:lsdException w:name="Medium List 2" w:uiPriority="66"/>
+    <w:lsdException w:name="Medium Grid 1" w:uiPriority="67"/>
+    <w:lsdException w:name="Medium Grid 2" w:uiPriority="68"/>
+    <w:lsdException w:name="Medium Grid 3" w:uiPriority="69"/>
+    <w:lsdException w:name="Dark List" w:uiPriority="70"/>
+    <w:lsdException w:name="Colorful Shading" w:uiPriority="71"/>
+    <w:lsdException w:name="Colorful List" w:uiPriority="72"/>
+    <w:lsdException w:name="Colorful Grid" w:uiPriority="73"/>
+    <w:lsdException w:name="Light Shading Accent 1" w:uiPriority="60"/>
+    <w:lsdException w:name="Light List Accent 1" w:uiPriority="61"/>
+    <w:lsdException w:name="Light Grid Accent 1" w:uiPriority="62"/>
+    <w:lsdException w:name="Medium Shading 1 Accent 1" w:uiPriority="63"/>
+    <w:lsdException w:name="Medium Shading 2 Accent 1" w:uiPriority="64"/>
+    <w:lsdException w:name="Medium List 1 Accent 1" w:uiPriority="65"/>
+    <w:lsdException w:name="Revision" w:semiHidden="1"/>
+    <w:lsdException w:name="List Paragraph" w:uiPriority="34" w:qFormat="1"/>
+    <w:lsdException w:name="Quote" w:uiPriority="29" w:qFormat="1"/>
+    <w:lsdException w:name="Intense Quote" w:uiPriority="30" w:qFormat="1"/>
+    <w:lsdException w:name="Medium List 2 Accent 1" w:uiPriority="66"/>
+    <w:lsdException w:name="Medium Grid 1 Accent 1" w:uiPriority="67"/>
+    <w:lsdException w:name="Medium Grid 2 Accent 1" w:uiPriority="68"/>
+    <w:lsdException w:name="Medium Grid 3 Accent 1" w:uiPriority="69"/>
+    <w:lsdException w:name="Dark List Accent 1" w:uiPriority="70"/>
+    <w:lsdException w:name="Colorful Shading Accent 1" w:uiPriority="71"/>
+    <w:lsdException w:name="Colorful List Accent 1" w:uiPriority="72"/>
+    <w:lsdException w:name="Colorful Grid Accent 1" w:uiPriority="73"/>
+    <w:lsdException w:name="Light Shading Accent 2" w:uiPriority="60"/>
+    <w:lsdException w:name="Light List Accent 2" w:uiPriority="61"/>
+    <w:lsdException w:name="Light Grid Accent 2" w:uiPriority="62"/>
+    <w:lsdException w:name="Medium Shading 1 Accent 2" w:uiPriority="63"/>
+    <w:lsdException w:name="Medium Shading 2 Accent 2" w:uiPriority="64"/>
+    <w:lsdException w:name="Medium List 1 Accent 2" w:uiPriority="65"/>
+    <w:lsdException w:name="Medium List 2 Accent 2" w:uiPriority="66"/>
+    <w:lsdException w:name="Medium Grid 1 Accent 2" w:uiPriority="67"/>
+    <w:lsdException w:name="Medium Grid 2 Accent 2" w:uiPriority="68"/>
+    <w:lsdException w:name="Medium Grid 3 Accent 2" w:uiPriority="69"/>
+    <w:lsdException w:name="Dark List Accent 2" w:uiPriority="70"/>
+    <w:lsdException w:name="Colorful Shading Accent 2" w:uiPriority="71"/>
+    <w:lsdException w:name="Colorful List Accent 2" w:uiPriority="72"/>
+    <w:lsdException w:name="Colorful Grid Accent 2" w:uiPriority="73"/>
+    <w:lsdException w:name="Light Shading Accent 3" w:uiPriority="60"/>
+    <w:lsdException w:name="Light List Accent 3" w:uiPriority="61"/>
+    <w:lsdException w:name="Light Grid Accent 3" w:uiPriority="62"/>
+    <w:lsdException w:name="Medium Shading 1 Accent 3" w:uiPriority="63"/>
+    <w:lsdException w:name="Medium Shading 2 Accent 3" w:uiPriority="64"/>
+    <w:lsdException w:name="Medium List 1 Accent 3" w:uiPriority="65"/>
+    <w:lsdException w:name="Medium List 2 Accent 3" w:uiPriority="66"/>
+    <w:lsdException w:name="Medium Grid 1 Accent 3" w:uiPriority="67"/>
+    <w:lsdException w:name="Medium Grid 2 Accent 3" w:uiPriority="68"/>
+    <w:lsdException w:name="Medium Grid 3 Accent 3" w:uiPriority="69"/>
+    <w:lsdException w:name="Dark List Accent 3" w:uiPriority="70"/>
+    <w:lsdException w:name="Colorful Shading Accent 3" w:uiPriority="71"/>
+    <w:lsdException w:name="Colorful List Accent 3" w:uiPriority="72"/>
+    <w:lsdException w:name="Colorful Grid Accent 3" w:uiPriority="73"/>
+    <w:lsdException w:name="Light Shading Accent 4" w:uiPriority="60"/>
+    <w:lsdException w:name="Light List Accent 4" w:uiPriority="61"/>
+    <w:lsdException w:name="Light Grid Accent 4" w:uiPriority="62"/>
+    <w:lsdException w:name="Medium Shading 1 Accent 4" w:uiPriority="63"/>
+    <w:lsdException w:name="Medium Shading 2 Accent 4" w:uiPriority="64"/>
+    <w:lsdException w:name="Medium List 1 Accent 4" w:uiPriority="65"/>
+    <w:lsdException w:name="Medium List 2 Accent 4" w:uiPriority="66"/>
+    <w:lsdException w:name="Medium Grid 1 Accent 4" w:uiPriority="67"/>
+    <w:lsdException w:name="Medium Grid 2 Accent 4" w:uiPriority="68"/>
+    <w:lsdException w:name="Medium Grid 3 Accent 4" w:uiPriority="69"/>
+    <w:lsdException w:name="Dark List Accent 4" w:uiPriority="70"/>
+    <w:lsdException w:name="Colorful Shading Accent 4" w:uiPriority="71"/>
+    <w:lsdException w:name="Colorful List Accent 4" w:uiPriority="72"/>
+    <w:lsdException w:name="Colorful Grid Accent 4" w:uiPriority="73"/>
+    <w:lsdException w:name="Light Shading Accent 5" w:uiPriority="60"/>
+    <w:lsdException w:name="Light List Accent 5" w:uiPriority="61"/>
+    <w:lsdException w:name="Light Grid Accent 5" w:uiPriority="62"/>
+    <w:lsdException w:name="Medium Shading 1 Accent 5" w:uiPriority="63"/>
+    <w:lsdException w:name="Medium Shading 2 Accent 5" w:uiPriority="64"/>
+    <w:lsdException w:name="Medium List 1 Accent 5" w:uiPriority="65"/>
+    <w:lsdException w:name="Medium List 2 Accent 5" w:uiPriority="66"/>
+    <w:lsdException w:name="Medium Grid 1 Accent 5" w:uiPriority="67"/>
+    <w:lsdException w:name="Medium Grid 2 Accent 5" w:uiPriority="68"/>
+    <w:lsdException w:name="Medium Grid 3 Accent 5" w:uiPriority="69"/>
+    <w:lsdException w:name="Dark List Accent 5" w:uiPriority="70"/>
+    <w:lsdException w:name="Colorful Shading Accent 5" w:uiPriority="71"/>
+    <w:lsdException w:name="Colorful List Accent 5" w:uiPriority="72"/>
+    <w:lsdException w:name="Colorful Grid Accent 5" w:uiPriority="73"/>
+    <w:lsdException w:name="Light Shading Accent 6" w:uiPriority="60"/>
+    <w:lsdException w:name="Light List Accent 6" w:uiPriority="61"/>
+    <w:lsdException w:name="Light Grid Accent 6" w:uiPriority="62"/>
+    <w:lsdException w:name="Medium Shading 1 Accent 6" w:uiPriority="63"/>
+    <w:lsdException w:name="Medium Shading 2 Accent 6" w:uiPriority="64"/>
+    <w:lsdException w:name="Medium List 1 Accent 6" w:uiPriority="65"/>
+    <w:lsdException w:name="Medium List 2 Accent 6" w:uiPriority="66"/>
+    <w:lsdException w:name="Medium Grid 1 Accent 6" w:uiPriority="67"/>
+    <w:lsdException w:name="Medium Grid 2 Accent 6" w:uiPriority="68"/>
+    <w:lsdException w:name="Medium Grid 3 Accent 6" w:uiPriority="69"/>
+    <w:lsdException w:name="Dark List Accent 6" w:uiPriority="70"/>
+    <w:lsdException w:name="Colorful Shading Accent 6" w:uiPriority="71"/>
+    <w:lsdException w:name="Colorful List Accent 6" w:uiPriority="72"/>
+    <w:lsdException w:name="Colorful Grid Accent 6" w:uiPriority="73"/>
+    <w:lsdException w:name="Subtle Emphasis" w:uiPriority="19" w:qFormat="1"/>
+    <w:lsdException w:name="Intense Emphasis" w:uiPriority="21" w:qFormat="1"/>
+    <w:lsdException w:name="Subtle Reference" w:uiPriority="31" w:qFormat="1"/>
+    <w:lsdException w:name="Intense Reference" w:uiPriority="32" w:qFormat="1"/>
+    <w:lsdException w:name="Book Title" w:uiPriority="33" w:qFormat="1"/>
+    <w:lsdException w:name="Bibliography" w:semiHidden="1" w:uiPriority="37" w:unhideWhenUsed="1"/>
+    <w:lsdException w:name="TOC Heading" w:semiHidden="1" w:uiPriority="39" w:unhideWhenUsed="1" w:qFormat="1"/>
+    <w:lsdException w:name="Plain Table 1" w:uiPriority="41"/>
+    <w:lsdException w:name="Plain Table 2" w:uiPriority="42"/>
+    <w:lsdException w:name="Plain Table 3" w:uiPriority="43"/>
+    <w:lsdException w:name="Plain Table 4" w:uiPriority="44"/>
+    <w:lsdException w:name="Plain Table 5" w:uiPriority="45"/>
+    <w:lsdException w:name="Grid Table Light" w:uiPriority="40"/>
+    <w:lsdException w:name="Grid Table 1 Light" w:uiPriority="46"/>
+    <w:lsdException w:name="Grid Table 2" w:uiPriority="47"/>
+    <w:lsdException w:name="Grid Table 3" w:uiPriority="48"/>
+    <w:lsdException w:name="Grid Table 4" w:uiPriority="49"/>
+    <w:lsdException w:name="Grid Table 5 Dark" w:uiPriority="50"/>
+    <w:lsdException w:name="Grid Table 6 Colorful" w:uiPriority="51"/>
+    <w:lsdException w:name="Grid Table 7 Colorful" w:uiPriority="52"/>
+    <w:lsdException w:name="Grid Table 1 Light Accent 1" w:uiPriority="46"/>
+    <w:lsdException w:name="Grid Table 2 Accent 1" w:uiPriority="47"/>
+    <w:lsdException w:name="Grid Table 3 Accent 1" w:uiPriority="48"/>
+    <w:lsdException w:name="Grid Table 4 Accent 1" w:uiPriority="49"/>
+    <w:lsdException w:name="Grid Table 5 Dark Accent 1" w:uiPriority="50"/>
+    <w:lsdException w:name="Grid Table 6 Colorful Accent 1" w:uiPriority="51"/>
+    <w:lsdException w:name="Grid Table 7 Colorful Accent 1" w:uiPriority="52"/>
+    <w:lsdException w:name="Grid Table 1 Light Accent 2" w:uiPriority="46"/>
+    <w:lsdException w:name="Grid Table 2 Accent 2" w:uiPriority="47"/>
+    <w:lsdException w:name="Grid Table 3 Accent 2" w:uiPriority="48"/>
+    <w:lsdException w:name="Grid Table 4 Accent 2" w:uiPriority="49"/>
+    <w:lsdException w:name="Grid Table 5 Dark Accent 2" w:uiPriority="50"/>
+    <w:lsdException w:name="Grid Table 6 Colorful Accent 2" w:uiPriority="51"/>
+    <w:lsdException w:name="Grid Table 7 Colorful Accent 2" w:uiPriority="52"/>
+    <w:lsdException w:name="Grid Table 1 Light Accent 3" w:uiPriority="46"/>
+    <w:lsdException w:name="Grid Table 2 Accent 3" w:uiPriority="47"/>
+    <w:lsdException w:name="Grid Table 3 Accent 3" w:uiPriority="48"/>
+    <w:lsdException w:name="Grid Table 4 Accent 3" w:uiPriority="49"/>
+    <w:lsdException w:name="Grid Table 5 Dark Accent 3" w:uiPriority="50"/>
+    <w:lsdException w:name="Grid Table 6 Colorful Accent 3" w:uiPriority="51"/>
+    <w:lsdException w:name="Grid Table 7 Colorful Accent 3" w:uiPriority="52"/>
+    <w:lsdException w:name="Grid Table 1 Light Accent 4" w:uiPriority="46"/>
+    <w:lsdException w:name="Grid Table 2 Accent 4" w:uiPriority="47"/>
+    <w:lsdException w:name="Grid Table 3 Accent 4" w:uiPriority="48"/>
+    <w:lsdException w:name="Grid Table 4 Accent 4" w:uiPriority="49"/>
+    <w:lsdException w:name="Grid Table 5 Dark Accent 4" w:uiPriority="50"/>
+    <w:lsdException w:name="Grid Table 6 Colorful Accent 4" w:uiPriority="51"/>
+    <w:lsdException w:name="Grid Table 7 Colorful Accent 4" w:uiPriority="52"/>
+    <w:lsdException w:name="Grid Table 1 Light Accent 5" w:uiPriority="46"/>
+    <w:lsdException w:name="Grid Table 2 Accent 5" w:uiPriority="47"/>
+    <w:lsdException w:name="Grid Table 3 Accent 5" w:uiPriority="48"/>
+    <w:lsdException w:name="Grid Table 4 Accent 5" w:uiPriority="49"/>
+    <w:lsdException w:name="Grid Table 5 Dark Accent 5" w:uiPriority="50"/>
+    <w:lsdException w:name="Grid Table 6 Colorful Accent 5" w:uiPriority="51"/>
+    <w:lsdException w:name="Grid Table 7 Colorful Accent 5" w:uiPriority="52"/>
+    <w:lsdException w:name="Grid Table 1 Light Accent 6" w:uiPriority="46"/>
+    <w:lsdException w:name="Grid Table 2 Accent 6" w:uiPriority="47"/>
+    <w:lsdException w:name="Grid Table 3 Accent 6" w:uiPriority="48"/>
+    <w:lsdException w:name="Grid Table 4 Accent 6" w:uiPriority="49"/>
+    <w:lsdException w:name="Grid Table 5 Dark Accent 6" w:uiPriority="50"/>
+    <w:lsdException w:name="Grid Table 6 Colorful Accent 6" w:uiPriority="51"/>
+    <w:lsdException w:name="Grid Table 7 Colorful Accent 6" w:uiPriority="52"/>
+    <w:lsdException w:name="List Table 1 Light" w:uiPriority="46"/>
+    <w:lsdException w:name="List Table 2" w:uiPriority="47"/>
+    <w:lsdException w:name="List Table 3" w:uiPriority="48"/>
+    <w:lsdException w:name="List Table 4" w:uiPriority="49"/>
+    <w:lsdException w:name="List Table 5 Dark" w:uiPriority="50"/>
+    <w:lsdException w:name="List Table 6 Colorful" w:uiPriority="51"/>
+    <w:lsdException w:name="List Table 7 Colorful" w:uiPriority="52"/>
+    <w:lsdException w:name="List Table 1 Light Accent 1" w:uiPriority="46"/>
+    <w:lsdException w:name="List Table 2 Accent 1" w:uiPriority="47"/>
+    <w:lsdException w:name="List Table 3 Accent 1" w:uiPriority="48"/>
+    <w:lsdException w:name="List Table 4 Accent 1" w:uiPriority="49"/>
+    <w:lsdException w:name="List Table 5 Dark Accent 1" w:uiPriority="50"/>
+    <w:lsdException w:name="List Table 6 Colorful Accent 1" w:uiPriority="51"/>
+    <w:lsdException w:name="List Table 7 Colorful Accent 1" w:uiPriority="52"/>
+    <w:lsdException w:name="List Table 1 Light Accent 2" w:uiPriority="46"/>
+    <w:lsdException w:name="List Table 2 Accent 2" w:uiPriority="47"/>
+    <w:lsdException w:name="List Table 3 Accent 2" w:uiPriority="48"/>
+    <w:lsdException w:name="List Table 4 Accent 2" w:uiPriority="49"/>
+    <w:lsdException w:name="List Table 5 Dark Accent 2" w:uiPriority="50"/>
+    <w:lsdException w:name="List Table 6 Colorful Accent 2" w:uiPriority="51"/>
+    <w:lsdException w:name="List Table 7 Colorful Accent 2" w:uiPriority="52"/>
+    <w:lsdException w:name="List Table 1 Light Accent 3" w:uiPriority="46"/>
+    <w:lsdException w:name="List Table 2 Accent 3" w:uiPriority="47"/>
+    <w:lsdException w:name="List Table 3 Accent 3" w:uiPriority="48"/>
+    <w:lsdException w:name="List Table 4 Accent 3" w:uiPriority="49"/>
+    <w:lsdException w:name="List Table 5 Dark Accent 3" w:uiPriority="50"/>
+    <w:lsdException w:name="List Table 6 Colorful Accent 3" w:uiPriority="51"/>
+    <w:lsdException w:name="List Table 7 Colorful Accent 3" w:uiPriority="52"/>
+    <w:lsdException w:name="List Table 1 Light Accent 4" w:uiPriority="46"/>
+    <w:lsdException w:name="List Table 2 Accent 4" w:uiPriority="47"/>
+    <w:lsdException w:name="List Table 3 Accent 4" w:uiPriority="48"/>
+    <w:lsdException w:name="List Table 4 Accent 4" w:uiPriority="49"/>
+    <w:lsdException w:name="List Table 5 Dark Accent 4" w:uiPriority="50"/>
+    <w:lsdException w:name="List Table 6 Colorful Accent 4" w:uiPriority="51"/>
+    <w:lsdException w:name="List Table 7 Colorful Accent 4" w:uiPriority="52"/>
+    <w:lsdException w:name="List Table 1 Light Accent 5" w:uiPriority="46"/>
+    <w:lsdException w:name="List Table 2 Accent 5" w:uiPriority="47"/>
+    <w:lsdException w:name="List Table 3 Accent 5" w:uiPriority="48"/>
+    <w:lsdException w:name="List Table 4 Accent 5" w:uiPriority="49"/>
+    <w:lsdException w:name="List Table 5 Dark Accent 5" w:uiPriority="50"/>
+    <w:lsdException w:name="List Table 6 Colorful Accent 5" w:uiPriority="51"/>
+    <w:lsdException w:name="List Table 7 Colorful Accent 5" w:uiPriority="52"/>
+    <w:lsdException w:name="List Table 1 Light Accent 6" w:uiPriority="46"/>
+    <w:lsdException w:name="List Table 2 Accent 6" w:uiPriority="47"/>
+    <w:lsdException w:name="List Table 3 Accent 6" w:uiPriority="48"/>
+    <w:lsdException w:name="List Table 4 Accent 6" w:uiPriority="49"/>
+    <w:lsdException w:name="List Table 5 Dark Accent 6" w:uiPriority="50"/>
+    <w:lsdException w:name="List Table 6 Colorful Accent 6" w:uiPriority="51"/>
+    <w:lsdException w:name="List Table 7 Colorful Accent 6" w:uiPriority="52"/>
+    <w:lsdException w:name="Mention" w:semiHidden="1" w:unhideWhenUsed="1"/>
+    <w:lsdException w:name="Smart Hyperlink" w:semiHidden="1" w:unhideWhenUsed="1"/>
+    <w:lsdException w:name="Hashtag" w:semiHidden="1" w:unhideWhenUsed="1"/>
+    <w:lsdException w:name="Unresolved Mention" w:semiHidden="1" w:unhideWhenUsed="1"/>
+    <w:lsdException w:name="Smart Link" w:semiHidden="1" w:unhideWhenUsed="1"/>
+  </w:latentStyles>
+  <w:style w:type="paragraph" w:default="1" w:styleId="Normal">
+    <w:name w:val="Normal"/>
+    <w:qFormat/>
+  </w:style>
+  <w:style w:type="character" w:default="1" w:styleId="DefaultParagraphFont">
+    <w:name w:val="Default Paragraph Font"/>
+    <w:uiPriority w:val="1"/>
+    <w:semiHidden/>
+    <w:unhideWhenUsed/>
+  </w:style>
+  <w:style w:type="table" w:default="1" w:styleId="TableNormal">
+    <w:name w:val="Normal Table"/>
+    <w:uiPriority w:val="99"/>
+    <w:semiHidden/>
+    <w:unhideWhenUsed/>
+    <w:tblPr>
+      <w:tblInd w:w="0" w:type="dxa"/>
+      <w:tblCellMar>
+        <w:top w:w="0" w:type="dxa"/>
+        <w:left w:w="108" w:type="dxa"/>
+        <w:bottom w:w="0" w:type="dxa"/>
+        <w:right w:w="108" w:type="dxa"/>
+      </w:tblCellMar>
+    </w:tblPr>
+  </w:style>
+  <w:style w:type="numbering" w:default="1" w:styleId="NoList">
+    <w:name w:val="No List"/>
+    <w:uiPriority w:val="99"/>
+    <w:semiHidden/>
+    <w:unhideWhenUsed/>
+  </w:style>
+  <w:style w:type="character" w:styleId="PlaceholderText">
+    <w:name w:val="Placeholder Text"/>
+    <w:basedOn w:val="DefaultParagraphFont"/>
+    <w:uiPriority w:val="99"/>
+    <w:semiHidden/>
+    <w:rsid w:val="006114B6"/>
+    <w:rPr>
+      <w:color w:val="808080"/>
+    </w:rPr>
+  </w:style>
+</w:styles>
+</file>
+
+<file path=word/glossary/webSettings.xml><?xml version="1.0" encoding="utf-8"?>
+<w:webSettings xmlns:mc="http://schemas.openxmlformats.org/markup-compatibility/2006" xmlns:r="http://schemas.openxmlformats.org/officeDocument/2006/relationships" xmlns:w="http://schemas.openxmlformats.org/wordprocessingml/2006/main" xmlns:w14="http://schemas.microsoft.com/office/word/2010/wordml" xmlns:w15="http://schemas.microsoft.com/office/word/2012/wordml" xmlns:w16cex="http://schemas.microsoft.com/office/word/2018/wordml/cex" xmlns:w16cid="http://schemas.microsoft.com/office/word/2016/wordml/cid" xmlns:w16="http://schemas.microsoft.com/office/word/2018/wordml" xmlns:w16du="http://schemas.microsoft.com/office/word/2023/wordml/word16du" xmlns:w16sdtdh="http://schemas.microsoft.com/office/word/2020/wordml/sdtdatahash" xmlns:w16se="http://schemas.microsoft.com/office/word/2015/wordml/symex" mc:Ignorable="w14 w15 w16se w16cid w16 w16cex w16sdtdh w16du">
+  <w:optimizeForBrowser/>
+  <w:allowPNG/>
+</w:webSettings>
+</file>
+
 <file path=word/theme/theme1.xml><?xml version="1.0" encoding="utf-8"?>
 <a:theme xmlns:a="http://schemas.openxmlformats.org/drawingml/2006/main" name="Office Theme">
   <a:themeElements>
@@ -2383,7 +3057,7 @@
     <we:reference id="WA104382081" version="1.55.1.0" store="" storeType="OMEX"/>
   </we:alternateReferences>
   <we:properties>
-    <we:property name="MENDELEY_CITATIONS" value="[]"/>
+    <we:property name="MENDELEY_CITATIONS" value="[{&quot;citationID&quot;:&quot;MENDELEY_CITATION_8cb9db43-13d3-40ab-b982-aa47d6e1a2a7&quot;,&quot;properties&quot;:{&quot;noteIndex&quot;:0},&quot;isEdited&quot;:false,&quot;manualOverride&quot;:{&quot;isManuallyOverridden&quot;:true,&quot;citeprocText&quot;:&quot;(Tüfekci, 2014)&quot;,&quot;manualOverrideText&quot;:&quot;(2014)&quot;},&quot;citationTag&quot;:&quot;MENDELEY_CITATION_v3_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&quot;,&quot;citationItems&quot;:[{&quot;id&quot;:&quot;000311fb-fd42-3c72-a42a-735f5f1accc9&quot;,&quot;itemData&quot;:{&quot;type&quot;:&quot;article-journal&quot;,&quot;id&quot;:&quot;000311fb-fd42-3c72-a42a-735f5f1accc9&quot;,&quot;title&quot;:&quot;Prediction of full load electrical power output of a base load operated combined cycle power plant using machine learning methods&quot;,&quot;author&quot;:[{&quot;family&quot;:&quot;Tüfekci&quot;,&quot;given&quot;:&quot;Pinar&quot;,&quot;parse-names&quot;:false,&quot;dropping-particle&quot;:&quot;&quot;,&quot;non-dropping-particle&quot;:&quot;&quot;}],&quot;container-title&quot;:&quot;International Journal of Electrical Power &amp; Energy Systems&quot;,&quot;accessed&quot;:{&quot;date-parts&quot;:[[2024,10,4]]},&quot;DOI&quot;:&quot;10.1016/J.IJEPES.2014.02.027&quot;,&quot;ISSN&quot;:&quot;01420615&quot;,&quot;URL&quot;:&quot;https://www.semanticscholar.org/paper/Prediction-of-full-load-electrical-power-output-of-T%C3%BCfekci/f164ee353ada936ef97d0d379f8581336ddc9733&quot;,&quot;issued&quot;:{&quot;date-parts&quot;:[[2014]]},&quot;page&quot;:&quot;126-140&quot;,&quot;abstract&quot;:&quot;Predicting full load electrical power output of a base load power plant is important in order to maximize the profit from the available megawatt hours. This paper examines and compares some machine learning regression methods to develop a predictive model, which can predict hourly full load electrical power output of a combined cycle power plant. The base load operation of a power plant is influenced by four main parameters, which are used as input variables in the dataset, such as ambient temperature, atmospheric pressure, relative humidity, and exhaust steam pressure. These parameters affect electrical power output, which is considered as the target variable. The dataset, which consists of these input and target variables, was collected over a six-year period. First, based on these variables the best subset of the dataset is explored among all feature subsets in the experiments. Then, the most successful machine learning regression method is sought for predicting full load electrical power output. Thus, the best performance of the best subset, which contains a complete set of input variables, has been observed using the most successful method, which is Bagging algorithm with REPTree, with a mean absolute error of 2.818 and a Root Mean-Squared Error of 3.787. © 2014 Elsevier Ltd. All rights reserved.&quot;,&quot;publisher&quot;:&quot;Elsevier Ltd&quot;,&quot;volume&quot;:&quot;60&quot;,&quot;container-title-short&quot;:&quot;&quot;},&quot;isTemporary&quot;:false,&quot;suppress-author&quot;:false,&quot;composite&quot;:false,&quot;author-only&quot;:false}]}]"/>
     <we:property name="MENDELEY_CITATIONS_STYLE" value="{&quot;id&quot;:&quot;https://www.zotero.org/styles/apa&quot;,&quot;title&quot;:&quot;American Psychological Association 7th edition&quot;,&quot;format&quot;:&quot;author-date&quot;,&quot;defaultLocale&quot;:null,&quot;isLocaleCodeValid&quot;:true}"/>
   </we:properties>
   <we:bindings/>

</xml_diff>

<commit_message>
Updates after today's meeting
I've made a few updates after our conversation today. Stay tuned for more changes!
</commit_message>
<xml_diff>
--- a/FinalProject/AAI-500 Final Team Project - Team 2.docx
+++ b/FinalProject/AAI-500 Final Team Project - Team 2.docx
@@ -135,7 +135,13 @@
       </w:r>
       <w:r>
         <w:lastRenderedPageBreak/>
-        <w:t xml:space="preserve">Abstract </w:t>
+        <w:t>Abstract</w:t>
+      </w:r>
+      <w:r>
+        <w:t>.</w:t>
+      </w:r>
+      <w:r>
+        <w:t xml:space="preserve"> </w:t>
       </w:r>
     </w:p>
     <w:p>
@@ -401,7 +407,7 @@
         <w:pStyle w:val="Heading1"/>
       </w:pPr>
       <w:r>
-        <w:t>The Case Study.</w:t>
+        <w:t>Data Cleaning/Preparation.</w:t>
       </w:r>
     </w:p>
     <w:p>
@@ -425,42 +431,15 @@
     </w:p>
     <w:p>
       <w:pPr>
-        <w:rPr>
-          <w:color w:val="000000"/>
-        </w:rPr>
+        <w:pStyle w:val="Heading1"/>
       </w:pPr>
       <w:r>
+        <w:t>Exploratory Data Analysis.</w:t>
+      </w:r>
+    </w:p>
+    <w:p>
+      <w:r>
         <w:t>At this stage, Human Consultants might seem obsolete, unable to compete with their virtual counterpart. However, there's a crucial factor to consider from the client's perspective: trust. While AI may be reliable, timely, and efficient, it lacks the ability to build trusting relationships. As Ryan (2020) notes, "Trusting relationships are those between trusted parties, whereas AI is a systematic group of techniques that enable machines to fulfill particular computing tasks." The AI Consultant can provide insights but cannot establish the relationships necessary to build client trust.</w:t>
-      </w:r>
-    </w:p>
-    <w:p>
-      <w:pPr>
-        <w:rPr>
-          <w:color w:val="000000"/>
-        </w:rPr>
-      </w:pPr>
-      <w:r>
-        <w:rPr>
-          <w:color w:val="000000"/>
-        </w:rPr>
-        <w:t>Client perception may favor human interaction over relying solely on an AI Consultant. For example, customers often prefer human customer service over AI bots when they perceive the task or question to be too complex for the bot (Xu et al., 2020). While AI can generate insights, maintaining relationships and trust still requires a human touch, especially when clients are looking for critical insights. So, if human interaction is still needed, why would companies spend resources in the AI Consultant in the first place? Is it worth it?</w:t>
-      </w:r>
-    </w:p>
-    <w:p>
-      <w:pPr>
-        <w:pStyle w:val="Heading2"/>
-      </w:pPr>
-      <w:r>
-        <w:t>The Analysis.</w:t>
-      </w:r>
-    </w:p>
-    <w:p>
-      <w:r>
-        <w:t xml:space="preserve">Let’s put things in perspective. The AI Consultant excels in handling complex and tedious tasks, but Human Consultants have the upper hand in building trust and long-lasting client relationships. Now, consider this: if Human Consultants no longer needed to perform analyses, how could they use that </w:t>
-      </w:r>
-      <w:r>
-        <w:lastRenderedPageBreak/>
-        <w:t>extra time? Their strength lies in cultivating trust, so wouldn't it make sense to focus on expanding the company's client base? When it’s time to deliver analysis to these new clients, the AI Consultant could handle the technical work. The AI Consultant doesn’t need breaks, overtime, or rest—it can work through the night, allowing Human Consultants to maintain work-life balance while still meeting every client deadline, old and new clients alike.</w:t>
       </w:r>
     </w:p>
     <w:p>
@@ -468,7 +447,45 @@
         <w:pStyle w:val="Heading1"/>
       </w:pPr>
       <w:r>
+        <w:t>Model Selection.</w:t>
+      </w:r>
+    </w:p>
+    <w:p>
+      <w:pPr>
+        <w:rPr>
+          <w:color w:val="000000"/>
+        </w:rPr>
+      </w:pPr>
+      <w:r>
+        <w:rPr>
+          <w:color w:val="000000"/>
+        </w:rPr>
+        <w:t>Client perception may favor human interaction over relying solely on an AI Consultant. For example, customers often prefer human customer service over AI bots when they perceive the task or question to be too complex for the bot (Xu et al., 2020). While AI can generate insights, maintaining relationships and trust still requires a human touch, especially when clients are looking for critical insights. So, if human interaction is still needed, why would companies spend resources in the AI Consultant in the first place? Is it worth it?</w:t>
+      </w:r>
+    </w:p>
+    <w:p>
+      <w:pPr>
+        <w:pStyle w:val="Heading1"/>
+      </w:pPr>
+      <w:r>
+        <w:t>Model Analysis.</w:t>
+      </w:r>
+    </w:p>
+    <w:p>
+      <w:r>
+        <w:lastRenderedPageBreak/>
+        <w:t>Let’s put things in perspective. The AI Consultant excels in handling complex and tedious tasks, but Human Consultants have the upper hand in building trust and long-lasting client relationships. Now, consider this: if Human Consultants no longer needed to perform analyses, how could they use that extra time? Their strength lies in cultivating trust, so wouldn't it make sense to focus on expanding the company's client base? When it’s time to deliver analysis to these new clients, the AI Consultant could handle the technical work. The AI Consultant doesn’t need breaks, overtime, or rest—it can work through the night, allowing Human Consultants to maintain work-life balance while still meeting every client deadline, old and new clients alike.</w:t>
+      </w:r>
+    </w:p>
+    <w:p>
+      <w:pPr>
+        <w:pStyle w:val="Heading1"/>
+      </w:pPr>
+      <w:r>
         <w:t>Conclusion</w:t>
+      </w:r>
+      <w:r>
+        <w:t xml:space="preserve"> and Recommendations.</w:t>
       </w:r>
     </w:p>
     <w:p>
@@ -511,7 +528,21 @@
           <w:color w:val="000000"/>
         </w:rPr>
         <w:lastRenderedPageBreak/>
-        <w:t xml:space="preserve">References </w:t>
+        <w:t>References</w:t>
+      </w:r>
+      <w:r>
+        <w:rPr>
+          <w:b/>
+          <w:color w:val="000000"/>
+        </w:rPr>
+        <w:t>.</w:t>
+      </w:r>
+      <w:r>
+        <w:rPr>
+          <w:b/>
+          <w:color w:val="000000"/>
+        </w:rPr>
+        <w:t xml:space="preserve"> </w:t>
       </w:r>
     </w:p>
     <w:p>
@@ -2294,10 +2325,12 @@
   <w:rsids>
     <w:rsidRoot w:val="006114B6"/>
     <w:rsid w:val="006114B6"/>
+    <w:rsid w:val="008F1AFD"/>
     <w:rsid w:val="00993D44"/>
     <w:rsid w:val="00A75CF2"/>
     <w:rsid w:val="00AC2494"/>
     <w:rsid w:val="00AD3A99"/>
+    <w:rsid w:val="00BC5173"/>
     <w:rsid w:val="00FA60A9"/>
   </w:rsids>
   <m:mathPr>
@@ -3054,28 +3087,28 @@
 </file>
 
 <file path=customXml/item1.xml><?xml version="1.0" encoding="utf-8"?>
-<b:Sources xmlns:b="http://schemas.openxmlformats.org/officeDocument/2006/bibliography" xmlns="http://schemas.openxmlformats.org/officeDocument/2006/bibliography" SelectedStyle="\APASixthEditionOfficeOnline.xsl" StyleName="APA" Version="6"/>
-</file>
-
-<file path=customXml/item2.xml><?xml version="1.0" encoding="utf-8"?>
 <go:gDocsCustomXmlDataStorage xmlns:go="http://customooxmlschemas.google.com/" xmlns:r="http://schemas.openxmlformats.org/officeDocument/2006/relationships" uri="GoogleDocsCustomDataVersion2">
   <go:docsCustomData xmlns:go="http://customooxmlschemas.google.com/" roundtripDataSignature="AMtx7mhIeu0gmJcvA0hhYNcb8UvYUnnO6g==">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</go:docsCustomData>
 </go:gDocsCustomXmlDataStorage>
 </file>
 
-<file path=customXml/itemProps1.xml><?xml version="1.0" encoding="utf-8"?>
-<ds:datastoreItem xmlns:ds="http://schemas.openxmlformats.org/officeDocument/2006/customXml" ds:itemID="{5FF8A72B-71F7-432C-8209-2F8A1C5A573F}">
-  <ds:schemaRefs>
-    <ds:schemaRef ds:uri="http://schemas.openxmlformats.org/officeDocument/2006/bibliography"/>
-  </ds:schemaRefs>
-</ds:datastoreItem>
+<file path=customXml/item2.xml><?xml version="1.0" encoding="utf-8"?>
+<b:Sources xmlns:b="http://schemas.openxmlformats.org/officeDocument/2006/bibliography" xmlns="http://schemas.openxmlformats.org/officeDocument/2006/bibliography" SelectedStyle="\APASixthEditionOfficeOnline.xsl" StyleName="APA" Version="6"/>
 </file>
 
-<file path=customXml/itemProps2.xml><?xml version="1.0" encoding="utf-8"?>
+<file path=customXml/itemProps1.xml><?xml version="1.0" encoding="utf-8"?>
 <ds:datastoreItem xmlns:ds="http://schemas.openxmlformats.org/officeDocument/2006/customXml" ds:itemID="{11111111-1234-1234-1234-123412341234}">
   <ds:schemaRefs>
     <ds:schemaRef ds:uri="http://customooxmlschemas.google.com/"/>
     <ds:schemaRef ds:uri="http://schemas.openxmlformats.org/officeDocument/2006/relationships"/>
   </ds:schemaRefs>
 </ds:datastoreItem>
+</file>
+
+<file path=customXml/itemProps2.xml><?xml version="1.0" encoding="utf-8"?>
+<ds:datastoreItem xmlns:ds="http://schemas.openxmlformats.org/officeDocument/2006/customXml" ds:itemID="{5FF8A72B-71F7-432C-8209-2F8A1C5A573F}">
+  <ds:schemaRefs>
+    <ds:schemaRef ds:uri="http://schemas.openxmlformats.org/officeDocument/2006/bibliography"/>
+  </ds:schemaRefs>
+</ds:datastoreItem>
 </file>
</xml_diff>

<commit_message>
Final update to thise files
These files have been migrated to Google Docs at https://docs.google.com/document/d/10O8LqKcXQf3ll-I5HaRt7d8V-eMJhoVU/edit?usp=sharing&ouid=111073616574132496182&rtpof=true&sd=true and https://docs.google.com/document/d/10HjfMlHqLdlUDw1qeqTHHNspFyy2-G5u/edit?usp=sharing&ouid=111073616574132496182&rtpof=true&sd=true
</commit_message>
<xml_diff>
--- a/FinalProject/AAI-500 Final Team Project - Team 2.docx
+++ b/FinalProject/AAI-500 Final Team Project - Team 2.docx
@@ -411,24 +411,11 @@
       </w:r>
     </w:p>
     <w:p>
-      <w:pPr>
-        <w:pStyle w:val="Heading2"/>
-      </w:pPr>
-      <w:r>
-        <w:t xml:space="preserve">Company X. </w:t>
-      </w:r>
-    </w:p>
-    <w:p>
-      <w:r>
-        <w:t>Let's define our case study: Company X. This company offers specialized services by generating insights for clients through data analytics, proprietary software, and a unique methodology developed over decades of research. Company X has not only survived economic crises but has also thrived in difficult economic times, as their clients increasingly rely on its insights during those critical decision-making times. The driving force behind these insights? Company X's employees—whom we'll call Human Consultants—who use their expertise, problem-solving skills, and soft skills to understand client needs, build strong relationships, and identify hidden problems.</w:t>
-      </w:r>
-    </w:p>
-    <w:p>
-      <w:r>
-        <w:lastRenderedPageBreak/>
-        <w:t>Now, suppose Company X invests in an AI department to create an AI model, the "AI Consultant," capable of learning the proprietary methodology, accessing data, and generating insights comparable to those produced by Human Consultants. Initially, the AI Consultant requires major adjustments to meet expectations, so there’s little immediate concern. However, once it can produce insights with the same accuracy as Human Consultants, but in a significant fraction of the time—potentially for all U.S. markets and clients simultaneously—delivered to the clients automatically or on-demand, and for only a tiny fraction of the cost, wouldn’t Company X ask itself the question: will all Human Consultants still be necessary?</w:t>
-      </w:r>
-    </w:p>
+      <w:r>
+        <w:t>Darin - We confirmed there are no nulls, duplicates. We also analyzed and removed outliers (how the data was binned and outliers identified and removed) and confirmed the linear regression assumptions. We also defined the separation of the data to build the testing and training data frames.</w:t>
+      </w:r>
+    </w:p>
+    <w:p/>
     <w:p>
       <w:pPr>
         <w:pStyle w:val="Heading1"/>
@@ -439,7 +426,7 @@
     </w:p>
     <w:p>
       <w:r>
-        <w:t>At this stage, Human Consultants might seem obsolete, unable to compete with their virtual counterpart. However, there's a crucial factor to consider from the client's perspective: trust. While AI may be reliable, timely, and efficient, it lacks the ability to build trusting relationships. As Ryan (2020) notes, "Trusting relationships are those between trusted parties, whereas AI is a systematic group of techniques that enable machines to fulfill particular computing tasks." The AI Consultant can provide insights but cannot establish the relationships necessary to build client trust.</w:t>
+        <w:t>Darin - In this section we’ll talk about multicollinearity, VIF, and the relationship between the variables, as well as removing the variables that have strong correlations between them.</w:t>
       </w:r>
     </w:p>
     <w:p>
@@ -460,7 +447,22 @@
         <w:rPr>
           <w:color w:val="000000"/>
         </w:rPr>
-        <w:t>Client perception may favor human interaction over relying solely on an AI Consultant. For example, customers often prefer human customer service over AI bots when they perceive the task or question to be too complex for the bot (Xu et al., 2020). While AI can generate insights, maintaining relationships and trust still requires a human touch, especially when clients are looking for critical insights. So, if human interaction is still needed, why would companies spend resources in the AI Consultant in the first place? Is it worth it?</w:t>
+        <w:lastRenderedPageBreak/>
+        <w:t xml:space="preserve">Mani - Here we’ll talk about the models we tried with the assumptions defined in previous </w:t>
+      </w:r>
+      <w:proofErr w:type="gramStart"/>
+      <w:r>
+        <w:rPr>
+          <w:color w:val="000000"/>
+        </w:rPr>
+        <w:t>steps, and</w:t>
+      </w:r>
+      <w:proofErr w:type="gramEnd"/>
+      <w:r>
+        <w:rPr>
+          <w:color w:val="000000"/>
+        </w:rPr>
+        <w:t xml:space="preserve"> end up describing WHY we chose the models we chose.</w:t>
       </w:r>
     </w:p>
     <w:p>
@@ -473,8 +475,10 @@
     </w:p>
     <w:p>
       <w:r>
-        <w:lastRenderedPageBreak/>
-        <w:t>Let’s put things in perspective. The AI Consultant excels in handling complex and tedious tasks, but Human Consultants have the upper hand in building trust and long-lasting client relationships. Now, consider this: if Human Consultants no longer needed to perform analyses, how could they use that extra time? Their strength lies in cultivating trust, so wouldn't it make sense to focus on expanding the company's client base? When it’s time to deliver analysis to these new clients, the AI Consultant could handle the technical work. The AI Consultant doesn’t need breaks, overtime, or rest—it can work through the night, allowing Human Consultants to maintain work-life balance while still meeting every client deadline, old and new clients alike.</w:t>
+        <w:t>Mani - Here we understand the behavior and results for the various models we tested with</w:t>
+      </w:r>
+      <w:r>
+        <w:t>.</w:t>
       </w:r>
     </w:p>
     <w:p>
@@ -490,7 +494,7 @@
     </w:p>
     <w:p>
       <w:r>
-        <w:t>Company X stands to benefit from both AI and Human Consultants. The AI Consultant can handle the technical work, enabling Human Consultants to focus on building strong client relationships and presenting insights. This approach would allow Company X to expand its client base, retain its workforce, and boost profitability simultaneously.</w:t>
+        <w:t>Israel - Conclusion about the models: Linear Regression is good and cheap, Random Forest Regressor is more expensive and accurate. Also include future research and areas of opportunity for this project, as well as other applications of the project.</w:t>
       </w:r>
     </w:p>
     <w:p/>
@@ -2324,8 +2328,10 @@
   </w:compat>
   <w:rsids>
     <w:rsidRoot w:val="006114B6"/>
+    <w:rsid w:val="0017513C"/>
     <w:rsid w:val="006114B6"/>
     <w:rsid w:val="008F1AFD"/>
+    <w:rsid w:val="00961919"/>
     <w:rsid w:val="00993D44"/>
     <w:rsid w:val="00A75CF2"/>
     <w:rsid w:val="00AC2494"/>
@@ -3087,28 +3093,28 @@
 </file>
 
 <file path=customXml/item1.xml><?xml version="1.0" encoding="utf-8"?>
+<b:Sources xmlns:b="http://schemas.openxmlformats.org/officeDocument/2006/bibliography" xmlns="http://schemas.openxmlformats.org/officeDocument/2006/bibliography" SelectedStyle="\APASixthEditionOfficeOnline.xsl" StyleName="APA" Version="6"/>
+</file>
+
+<file path=customXml/item2.xml><?xml version="1.0" encoding="utf-8"?>
 <go:gDocsCustomXmlDataStorage xmlns:go="http://customooxmlschemas.google.com/" xmlns:r="http://schemas.openxmlformats.org/officeDocument/2006/relationships" uri="GoogleDocsCustomDataVersion2">
   <go:docsCustomData xmlns:go="http://customooxmlschemas.google.com/" roundtripDataSignature="AMtx7mhIeu0gmJcvA0hhYNcb8UvYUnnO6g==">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</go:docsCustomData>
 </go:gDocsCustomXmlDataStorage>
 </file>
 
-<file path=customXml/item2.xml><?xml version="1.0" encoding="utf-8"?>
-<b:Sources xmlns:b="http://schemas.openxmlformats.org/officeDocument/2006/bibliography" xmlns="http://schemas.openxmlformats.org/officeDocument/2006/bibliography" SelectedStyle="\APASixthEditionOfficeOnline.xsl" StyleName="APA" Version="6"/>
+<file path=customXml/itemProps1.xml><?xml version="1.0" encoding="utf-8"?>
+<ds:datastoreItem xmlns:ds="http://schemas.openxmlformats.org/officeDocument/2006/customXml" ds:itemID="{5FF8A72B-71F7-432C-8209-2F8A1C5A573F}">
+  <ds:schemaRefs>
+    <ds:schemaRef ds:uri="http://schemas.openxmlformats.org/officeDocument/2006/bibliography"/>
+  </ds:schemaRefs>
+</ds:datastoreItem>
 </file>
 
-<file path=customXml/itemProps1.xml><?xml version="1.0" encoding="utf-8"?>
+<file path=customXml/itemProps2.xml><?xml version="1.0" encoding="utf-8"?>
 <ds:datastoreItem xmlns:ds="http://schemas.openxmlformats.org/officeDocument/2006/customXml" ds:itemID="{11111111-1234-1234-1234-123412341234}">
   <ds:schemaRefs>
     <ds:schemaRef ds:uri="http://customooxmlschemas.google.com/"/>
     <ds:schemaRef ds:uri="http://schemas.openxmlformats.org/officeDocument/2006/relationships"/>
   </ds:schemaRefs>
 </ds:datastoreItem>
-</file>
-
-<file path=customXml/itemProps2.xml><?xml version="1.0" encoding="utf-8"?>
-<ds:datastoreItem xmlns:ds="http://schemas.openxmlformats.org/officeDocument/2006/customXml" ds:itemID="{5FF8A72B-71F7-432C-8209-2F8A1C5A573F}">
-  <ds:schemaRefs>
-    <ds:schemaRef ds:uri="http://schemas.openxmlformats.org/officeDocument/2006/bibliography"/>
-  </ds:schemaRefs>
-</ds:datastoreItem>
 </file>
</xml_diff>